<commit_message>
Criação dos Casos de Uso Reais (Ciclo 4)
- Criação dos Casos de Uso Reais (Ciclo 4)
- Alterações nos Casos de Uso Reais (Ciclo 2)
</commit_message>
<xml_diff>
--- a/Projeto1-G4/Ciclo de Desenvolvimento 2 [ RF04,05,06 ]/6 - Casos de Uso Reais/Casos de Uso Reais (Ciclo 2).docx
+++ b/Projeto1-G4/Ciclo de Desenvolvimento 2 [ RF04,05,06 ]/6 - Casos de Uso Reais/Casos de Uso Reais (Ciclo 2).docx
@@ -94,6 +94,12 @@
           <w:sz w:val="48"/>
         </w:rPr>
       </w:pPr>
+      <w:r>
+        <w:rPr>
+          <w:sz w:val="48"/>
+        </w:rPr>
+        <w:t>(Ciclo 2)</w:t>
+      </w:r>
     </w:p>
     <w:p/>
     <w:p/>
@@ -197,14 +203,12 @@
         </w:rPr>
         <w:t>21h52</w:t>
       </w:r>
-      <w:bookmarkStart w:id="0" w:name="_GoBack"/>
-      <w:bookmarkEnd w:id="0"/>
     </w:p>
     <w:p>
       <w:pPr>
         <w:jc w:val="right"/>
         <w:sectPr>
-          <w:footerReference w:type="default" r:id="rId4"/>
+          <w:footerReference w:type="default" r:id="rId6"/>
           <w:pgSz w:w="11906" w:h="16838"/>
           <w:pgMar w:top="1417" w:right="1701" w:bottom="1417" w:left="1701" w:header="708" w:footer="708" w:gutter="0"/>
           <w:pgBorders w:offsetFrom="page">
@@ -831,15 +835,7 @@
                 <w:sz w:val="24"/>
                 <w:szCs w:val="24"/>
               </w:rPr>
-              <w:t>Referências         RF4</w:t>
-            </w:r>
-            <w:r>
-              <w:rPr>
-                <w:rFonts w:ascii="Arial" w:hAnsi="Arial" w:cs="Arial"/>
-                <w:sz w:val="24"/>
-                <w:szCs w:val="24"/>
-              </w:rPr>
-              <w:t>, RF3</w:t>
+              <w:t>Referências         RF4, RF3</w:t>
             </w:r>
           </w:p>
           <w:p>
@@ -1208,23 +1204,7 @@
                 <w:sz w:val="24"/>
                 <w:szCs w:val="24"/>
               </w:rPr>
-              <w:t xml:space="preserve">Mostra um caixa de diálogo com um </w:t>
-            </w:r>
-            <w:r>
-              <w:rPr>
-                <w:rFonts w:ascii="Arial" w:hAnsi="Arial" w:cs="Arial"/>
-                <w:sz w:val="24"/>
-                <w:szCs w:val="24"/>
-              </w:rPr>
-              <w:t>botão “OK”</w:t>
-            </w:r>
-            <w:r>
-              <w:rPr>
-                <w:rFonts w:ascii="Arial" w:hAnsi="Arial" w:cs="Arial"/>
-                <w:sz w:val="24"/>
-                <w:szCs w:val="24"/>
-              </w:rPr>
-              <w:t xml:space="preserve"> e os campos de entrada: nome, data de nascimento e documento registrado (RG).</w:t>
+              <w:t>Mostra um caixa de diálogo com um botão “OK” e os campos de entrada: nome, data de nascimento e documento registrado (RG).</w:t>
             </w:r>
           </w:p>
         </w:tc>
@@ -1406,138 +1386,58 @@
                 <w:sz w:val="24"/>
                 <w:szCs w:val="24"/>
               </w:rPr>
-              <w:t>(Aba 2</w:t>
-            </w:r>
-            <w:r>
-              <w:rPr>
-                <w:rFonts w:ascii="Arial" w:hAnsi="Arial" w:cs="Arial"/>
-                <w:sz w:val="24"/>
-                <w:szCs w:val="24"/>
-              </w:rPr>
-              <w:t>: Informações do Anexo I</w:t>
-            </w:r>
-            <w:r>
-              <w:rPr>
-                <w:rFonts w:ascii="Arial" w:hAnsi="Arial" w:cs="Arial"/>
-                <w:sz w:val="24"/>
-                <w:szCs w:val="24"/>
-              </w:rPr>
-              <w:t>I</w:t>
-            </w:r>
-            <w:r>
-              <w:rPr>
-                <w:rFonts w:ascii="Arial" w:hAnsi="Arial" w:cs="Arial"/>
-                <w:sz w:val="24"/>
-                <w:szCs w:val="24"/>
-              </w:rPr>
-              <w:t>)</w:t>
-            </w:r>
-          </w:p>
-          <w:p>
-            <w:pPr>
-              <w:rPr>
-                <w:rFonts w:ascii="Arial" w:hAnsi="Arial" w:cs="Arial"/>
-                <w:sz w:val="24"/>
-                <w:szCs w:val="24"/>
-              </w:rPr>
-            </w:pPr>
-            <w:r>
-              <w:rPr>
-                <w:rFonts w:ascii="Arial" w:hAnsi="Arial" w:cs="Arial"/>
-                <w:sz w:val="24"/>
-                <w:szCs w:val="24"/>
-              </w:rPr>
-              <w:t>(Aba 3</w:t>
-            </w:r>
-            <w:r>
-              <w:rPr>
-                <w:rFonts w:ascii="Arial" w:hAnsi="Arial" w:cs="Arial"/>
-                <w:sz w:val="24"/>
-                <w:szCs w:val="24"/>
-              </w:rPr>
-              <w:t>: Informações do Anexo I</w:t>
-            </w:r>
-            <w:r>
-              <w:rPr>
-                <w:rFonts w:ascii="Arial" w:hAnsi="Arial" w:cs="Arial"/>
-                <w:sz w:val="24"/>
-                <w:szCs w:val="24"/>
-              </w:rPr>
-              <w:t>II</w:t>
-            </w:r>
-            <w:r>
-              <w:rPr>
-                <w:rFonts w:ascii="Arial" w:hAnsi="Arial" w:cs="Arial"/>
-                <w:sz w:val="24"/>
-                <w:szCs w:val="24"/>
-              </w:rPr>
-              <w:t>)</w:t>
-            </w:r>
-          </w:p>
-          <w:p>
-            <w:pPr>
-              <w:rPr>
-                <w:rFonts w:ascii="Arial" w:hAnsi="Arial" w:cs="Arial"/>
-                <w:sz w:val="24"/>
-                <w:szCs w:val="24"/>
-              </w:rPr>
-            </w:pPr>
-            <w:r>
-              <w:rPr>
-                <w:rFonts w:ascii="Arial" w:hAnsi="Arial" w:cs="Arial"/>
-                <w:sz w:val="24"/>
-                <w:szCs w:val="24"/>
-              </w:rPr>
-              <w:t>(Aba 4</w:t>
-            </w:r>
-            <w:r>
-              <w:rPr>
-                <w:rFonts w:ascii="Arial" w:hAnsi="Arial" w:cs="Arial"/>
-                <w:sz w:val="24"/>
-                <w:szCs w:val="24"/>
-              </w:rPr>
-              <w:t xml:space="preserve">: Informações do Anexo </w:t>
-            </w:r>
-            <w:r>
-              <w:rPr>
-                <w:rFonts w:ascii="Arial" w:hAnsi="Arial" w:cs="Arial"/>
-                <w:sz w:val="24"/>
-                <w:szCs w:val="24"/>
-              </w:rPr>
-              <w:t>V</w:t>
-            </w:r>
-            <w:r>
-              <w:rPr>
-                <w:rFonts w:ascii="Arial" w:hAnsi="Arial" w:cs="Arial"/>
-                <w:sz w:val="24"/>
-                <w:szCs w:val="24"/>
-              </w:rPr>
-              <w:t>I)</w:t>
-            </w:r>
-          </w:p>
-          <w:p>
-            <w:pPr>
-              <w:rPr>
-                <w:rFonts w:ascii="Arial" w:hAnsi="Arial" w:cs="Arial"/>
-                <w:sz w:val="24"/>
-                <w:szCs w:val="24"/>
-              </w:rPr>
-            </w:pPr>
-            <w:r>
-              <w:rPr>
-                <w:rFonts w:ascii="Arial" w:hAnsi="Arial" w:cs="Arial"/>
-                <w:sz w:val="24"/>
-                <w:szCs w:val="24"/>
-              </w:rPr>
-              <w:t>(Aba 5: Informações do Anexo V</w:t>
-            </w:r>
-            <w:r>
-              <w:rPr>
-                <w:rFonts w:ascii="Arial" w:hAnsi="Arial" w:cs="Arial"/>
-                <w:sz w:val="24"/>
-                <w:szCs w:val="24"/>
-              </w:rPr>
-              <w:t>)</w:t>
+              <w:t>(Aba 2: Informações do Anexo II)</w:t>
+            </w:r>
+          </w:p>
+          <w:p>
+            <w:pPr>
+              <w:rPr>
+                <w:rFonts w:ascii="Arial" w:hAnsi="Arial" w:cs="Arial"/>
+                <w:sz w:val="24"/>
+                <w:szCs w:val="24"/>
+              </w:rPr>
+            </w:pPr>
+            <w:r>
+              <w:rPr>
+                <w:rFonts w:ascii="Arial" w:hAnsi="Arial" w:cs="Arial"/>
+                <w:sz w:val="24"/>
+                <w:szCs w:val="24"/>
+              </w:rPr>
+              <w:t>(Aba 3: Informações do Anexo III)</w:t>
+            </w:r>
+          </w:p>
+          <w:p>
+            <w:pPr>
+              <w:rPr>
+                <w:rFonts w:ascii="Arial" w:hAnsi="Arial" w:cs="Arial"/>
+                <w:sz w:val="24"/>
+                <w:szCs w:val="24"/>
+              </w:rPr>
+            </w:pPr>
+            <w:r>
+              <w:rPr>
+                <w:rFonts w:ascii="Arial" w:hAnsi="Arial" w:cs="Arial"/>
+                <w:sz w:val="24"/>
+                <w:szCs w:val="24"/>
+              </w:rPr>
+              <w:t>(Aba 4: Informações do Anexo VI)</w:t>
+            </w:r>
+          </w:p>
+          <w:p>
+            <w:pPr>
+              <w:rPr>
+                <w:rFonts w:ascii="Arial" w:hAnsi="Arial" w:cs="Arial"/>
+                <w:sz w:val="24"/>
+                <w:szCs w:val="24"/>
+              </w:rPr>
+            </w:pPr>
+            <w:r>
+              <w:rPr>
+                <w:rFonts w:ascii="Arial" w:hAnsi="Arial" w:cs="Arial"/>
+                <w:sz w:val="24"/>
+                <w:szCs w:val="24"/>
+              </w:rPr>
+              <w:t>(Aba 5: Informações do Anexo V)</w:t>
             </w:r>
           </w:p>
           <w:p>
@@ -1615,8 +1515,10 @@
                 <w:sz w:val="24"/>
                 <w:szCs w:val="24"/>
               </w:rPr>
-              <w:t>aba III</w:t>
-            </w:r>
+              <w:t>aba 3</w:t>
+            </w:r>
+            <w:bookmarkStart w:id="0" w:name="_GoBack"/>
+            <w:bookmarkEnd w:id="0"/>
             <w:r>
               <w:rPr>
                 <w:rFonts w:ascii="Arial" w:hAnsi="Arial" w:cs="Arial"/>
@@ -2895,23 +2797,7 @@
                 <w:sz w:val="24"/>
                 <w:szCs w:val="24"/>
               </w:rPr>
-              <w:t xml:space="preserve"> </w:t>
-            </w:r>
-            <w:r>
-              <w:rPr>
-                <w:rFonts w:ascii="Arial" w:hAnsi="Arial" w:cs="Arial"/>
-                <w:sz w:val="24"/>
-                <w:szCs w:val="24"/>
-              </w:rPr>
-              <w:t xml:space="preserve">O funcionário do balcão de atendimento </w:t>
-            </w:r>
-            <w:r>
-              <w:rPr>
-                <w:rFonts w:ascii="Arial" w:hAnsi="Arial" w:cs="Arial"/>
-                <w:sz w:val="24"/>
-                <w:szCs w:val="24"/>
-              </w:rPr>
-              <w:t>digita as informações nos campos de entrada (Abas</w:t>
+              <w:t xml:space="preserve"> O funcionário do balcão de atendimento digita as informações nos campos de entrada (Abas</w:t>
             </w:r>
             <w:r>
               <w:rPr>
@@ -2985,23 +2871,7 @@
                 <w:sz w:val="24"/>
                 <w:szCs w:val="24"/>
               </w:rPr>
-              <w:t xml:space="preserve"> </w:t>
-            </w:r>
-            <w:r>
-              <w:rPr>
-                <w:rFonts w:ascii="Arial" w:hAnsi="Arial" w:cs="Arial"/>
-                <w:sz w:val="24"/>
-                <w:szCs w:val="24"/>
-              </w:rPr>
-              <w:t>O funcionário do balcão de atendimento</w:t>
-            </w:r>
-            <w:r>
-              <w:rPr>
-                <w:rFonts w:ascii="Arial" w:hAnsi="Arial" w:cs="Arial"/>
-                <w:sz w:val="24"/>
-                <w:szCs w:val="24"/>
-              </w:rPr>
-              <w:t xml:space="preserve"> clica no botão “Registrar” com o mouse.</w:t>
+              <w:t xml:space="preserve"> O funcionário do balcão de atendimento clica no botão “Registrar” com o mouse.</w:t>
             </w:r>
           </w:p>
         </w:tc>
@@ -3101,47 +2971,7 @@
                 <w:sz w:val="24"/>
                 <w:szCs w:val="24"/>
               </w:rPr>
-              <w:t>Com as informações do doador que</w:t>
-            </w:r>
-            <w:r>
-              <w:rPr>
-                <w:rFonts w:ascii="Arial" w:hAnsi="Arial" w:cs="Arial"/>
-                <w:sz w:val="24"/>
-                <w:szCs w:val="24"/>
-              </w:rPr>
-              <w:t xml:space="preserve"> </w:t>
-            </w:r>
-            <w:r>
-              <w:rPr>
-                <w:rFonts w:ascii="Arial" w:hAnsi="Arial" w:cs="Arial"/>
-                <w:sz w:val="24"/>
-                <w:szCs w:val="24"/>
-              </w:rPr>
-              <w:t xml:space="preserve">acabou de ser </w:t>
-            </w:r>
-            <w:r>
-              <w:rPr>
-                <w:rFonts w:ascii="Arial" w:hAnsi="Arial" w:cs="Arial"/>
-                <w:sz w:val="24"/>
-                <w:szCs w:val="24"/>
-              </w:rPr>
-              <w:t>registrado no sistema</w:t>
-            </w:r>
-            <w:r>
-              <w:rPr>
-                <w:rFonts w:ascii="Arial" w:hAnsi="Arial" w:cs="Arial"/>
-                <w:sz w:val="24"/>
-                <w:szCs w:val="24"/>
-              </w:rPr>
-              <w:t>.</w:t>
-            </w:r>
-            <w:r>
-              <w:rPr>
-                <w:rFonts w:ascii="Arial" w:hAnsi="Arial" w:cs="Arial"/>
-                <w:sz w:val="24"/>
-                <w:szCs w:val="24"/>
-              </w:rPr>
-              <w:t xml:space="preserve"> </w:t>
+              <w:t xml:space="preserve">Com as informações do doador que acabou de ser registrado no sistema. </w:t>
             </w:r>
           </w:p>
         </w:tc>
@@ -3310,56 +3140,24 @@
           <w:sz w:val="24"/>
           <w:szCs w:val="24"/>
         </w:rPr>
-        <w:t>Linha 5</w:t>
-      </w:r>
-      <w:r>
-        <w:rPr>
-          <w:rFonts w:ascii="Arial" w:hAnsi="Arial" w:cs="Arial"/>
-          <w:sz w:val="24"/>
-          <w:szCs w:val="24"/>
-        </w:rPr>
-        <w:t xml:space="preserve">: O funcionário </w:t>
-      </w:r>
-      <w:r>
-        <w:rPr>
-          <w:rFonts w:ascii="Arial" w:hAnsi="Arial" w:cs="Arial"/>
-          <w:sz w:val="24"/>
-          <w:szCs w:val="24"/>
-        </w:rPr>
-        <w:t>não preenche todos os campos de entrada obrigatórios</w:t>
-      </w:r>
-      <w:r>
-        <w:rPr>
-          <w:rFonts w:ascii="Arial" w:hAnsi="Arial" w:cs="Arial"/>
-          <w:sz w:val="24"/>
-          <w:szCs w:val="24"/>
-        </w:rPr>
-        <w:t>.</w:t>
-      </w:r>
-    </w:p>
-    <w:p>
-      <w:pPr>
-        <w:rPr>
-          <w:rFonts w:ascii="Arial" w:hAnsi="Arial" w:cs="Arial"/>
-          <w:sz w:val="24"/>
-          <w:szCs w:val="24"/>
-        </w:rPr>
-      </w:pPr>
-      <w:r>
-        <w:rPr>
-          <w:rFonts w:ascii="Arial" w:hAnsi="Arial" w:cs="Arial"/>
-          <w:sz w:val="24"/>
-          <w:szCs w:val="24"/>
-        </w:rPr>
-        <w:t>Exibe uma mensagem de advertência</w:t>
-      </w:r>
-      <w:r>
-        <w:rPr>
-          <w:rFonts w:ascii="Arial" w:hAnsi="Arial" w:cs="Arial"/>
-          <w:sz w:val="24"/>
-          <w:szCs w:val="24"/>
-        </w:rPr>
-        <w:t>.</w:t>
+        <w:t>Linha 5: O funcionário não preenche todos os campos de entrada obrigatórios.</w:t>
+      </w:r>
+    </w:p>
+    <w:p>
+      <w:pPr>
+        <w:rPr>
+          <w:rFonts w:ascii="Arial" w:hAnsi="Arial" w:cs="Arial"/>
+          <w:sz w:val="24"/>
+          <w:szCs w:val="24"/>
+        </w:rPr>
+      </w:pPr>
+      <w:r>
+        <w:rPr>
+          <w:rFonts w:ascii="Arial" w:hAnsi="Arial" w:cs="Arial"/>
+          <w:sz w:val="24"/>
+          <w:szCs w:val="24"/>
+        </w:rPr>
+        <w:t>Exibe uma mensagem de advertência.</w:t>
       </w:r>
     </w:p>
     <w:p>
@@ -4376,31 +4174,7 @@
                 <w:sz w:val="24"/>
                 <w:szCs w:val="24"/>
               </w:rPr>
-              <w:t xml:space="preserve"> Mostra um caixa de diálogo com um botão “OK” e </w:t>
-            </w:r>
-            <w:r>
-              <w:rPr>
-                <w:rFonts w:ascii="Arial" w:hAnsi="Arial" w:cs="Arial"/>
-                <w:sz w:val="24"/>
-                <w:szCs w:val="24"/>
-              </w:rPr>
-              <w:t>o campo</w:t>
-            </w:r>
-            <w:r>
-              <w:rPr>
-                <w:rFonts w:ascii="Arial" w:hAnsi="Arial" w:cs="Arial"/>
-                <w:sz w:val="24"/>
-                <w:szCs w:val="24"/>
-              </w:rPr>
-              <w:t xml:space="preserve"> de entrada: </w:t>
-            </w:r>
-            <w:r>
-              <w:rPr>
-                <w:rFonts w:ascii="Arial" w:hAnsi="Arial" w:cs="Arial"/>
-                <w:sz w:val="24"/>
-                <w:szCs w:val="24"/>
-              </w:rPr>
-              <w:t>código do doador.</w:t>
+              <w:t xml:space="preserve"> Mostra um caixa de diálogo com um botão “OK” e o campo de entrada: código do doador.</w:t>
             </w:r>
           </w:p>
         </w:tc>
@@ -4434,23 +4208,7 @@
                 <w:sz w:val="24"/>
                 <w:szCs w:val="24"/>
               </w:rPr>
-              <w:t xml:space="preserve"> </w:t>
-            </w:r>
-            <w:r>
-              <w:rPr>
-                <w:rFonts w:ascii="Arial" w:hAnsi="Arial" w:cs="Arial"/>
-                <w:sz w:val="24"/>
-                <w:szCs w:val="24"/>
-              </w:rPr>
-              <w:t xml:space="preserve">O funcionário do balcão de atendimento (usuário) </w:t>
-            </w:r>
-            <w:r>
-              <w:rPr>
-                <w:rFonts w:ascii="Arial" w:hAnsi="Arial" w:cs="Arial"/>
-                <w:sz w:val="24"/>
-                <w:szCs w:val="24"/>
-              </w:rPr>
-              <w:t>digita o código do doador no campo de entrada e pressiona a tecla &lt;</w:t>
+              <w:t xml:space="preserve"> O funcionário do balcão de atendimento (usuário) digita o código do doador no campo de entrada e pressiona a tecla &lt;</w:t>
             </w:r>
             <w:proofErr w:type="spellStart"/>
             <w:r>
@@ -4602,23 +4360,7 @@
                 <w:sz w:val="24"/>
                 <w:szCs w:val="24"/>
               </w:rPr>
-              <w:t>Com as informações do doador e da doação</w:t>
-            </w:r>
-            <w:r>
-              <w:rPr>
-                <w:rFonts w:ascii="Arial" w:hAnsi="Arial" w:cs="Arial"/>
-                <w:sz w:val="24"/>
-                <w:szCs w:val="24"/>
-              </w:rPr>
-              <w:t xml:space="preserve"> </w:t>
-            </w:r>
-            <w:r>
-              <w:rPr>
-                <w:rFonts w:ascii="Arial" w:hAnsi="Arial" w:cs="Arial"/>
-                <w:sz w:val="24"/>
-                <w:szCs w:val="24"/>
-              </w:rPr>
-              <w:t xml:space="preserve">atual. </w:t>
+              <w:t xml:space="preserve">Com as informações do doador e da doação atual. </w:t>
             </w:r>
           </w:p>
         </w:tc>
@@ -5000,48 +4742,24 @@
           <w:sz w:val="24"/>
           <w:szCs w:val="24"/>
         </w:rPr>
-        <w:t xml:space="preserve">Linha 4: </w:t>
-      </w:r>
-      <w:r>
-        <w:rPr>
-          <w:rFonts w:ascii="Arial" w:hAnsi="Arial" w:cs="Arial"/>
-          <w:sz w:val="24"/>
-          <w:szCs w:val="24"/>
-        </w:rPr>
-        <w:t>O</w:t>
-      </w:r>
-      <w:r>
-        <w:rPr>
-          <w:rFonts w:ascii="Arial" w:hAnsi="Arial" w:cs="Arial"/>
-          <w:sz w:val="24"/>
-          <w:szCs w:val="24"/>
-        </w:rPr>
-        <w:t xml:space="preserve"> campo de entrada: código do doador está em branco.</w:t>
-      </w:r>
-    </w:p>
-    <w:p>
-      <w:pPr>
-        <w:rPr>
-          <w:rFonts w:ascii="Arial" w:hAnsi="Arial" w:cs="Arial"/>
-          <w:sz w:val="24"/>
-          <w:szCs w:val="24"/>
-        </w:rPr>
-      </w:pPr>
-      <w:r>
-        <w:rPr>
-          <w:rFonts w:ascii="Arial" w:hAnsi="Arial" w:cs="Arial"/>
-          <w:sz w:val="24"/>
-          <w:szCs w:val="24"/>
-        </w:rPr>
-        <w:t>Exibir uma mensagem de advertência</w:t>
-      </w:r>
-      <w:r>
-        <w:rPr>
-          <w:rFonts w:ascii="Arial" w:hAnsi="Arial" w:cs="Arial"/>
-          <w:sz w:val="24"/>
-          <w:szCs w:val="24"/>
-        </w:rPr>
-        <w:t>.</w:t>
+        <w:t>Linha 4: O campo de entrada: código do doador está em branco.</w:t>
+      </w:r>
+    </w:p>
+    <w:p>
+      <w:pPr>
+        <w:rPr>
+          <w:rFonts w:ascii="Arial" w:hAnsi="Arial" w:cs="Arial"/>
+          <w:sz w:val="24"/>
+          <w:szCs w:val="24"/>
+        </w:rPr>
+      </w:pPr>
+      <w:r>
+        <w:rPr>
+          <w:rFonts w:ascii="Arial" w:hAnsi="Arial" w:cs="Arial"/>
+          <w:sz w:val="24"/>
+          <w:szCs w:val="24"/>
+        </w:rPr>
+        <w:t>Exibir uma mensagem de advertência.</w:t>
       </w:r>
     </w:p>
     <w:p>
@@ -5118,23 +4836,7 @@
           <w:sz w:val="24"/>
           <w:szCs w:val="24"/>
         </w:rPr>
-        <w:t xml:space="preserve">Linha 6: </w:t>
-      </w:r>
-      <w:r>
-        <w:rPr>
-          <w:rFonts w:ascii="Arial" w:hAnsi="Arial" w:cs="Arial"/>
-          <w:sz w:val="24"/>
-          <w:szCs w:val="24"/>
-        </w:rPr>
-        <w:t>A</w:t>
-      </w:r>
-      <w:r>
-        <w:rPr>
-          <w:rFonts w:ascii="Arial" w:hAnsi="Arial" w:cs="Arial"/>
-          <w:sz w:val="24"/>
-          <w:szCs w:val="24"/>
-        </w:rPr>
-        <w:t>lgum campo de entrada obrigatório não é preenchido</w:t>
+        <w:t>Linha 6: Algum campo de entrada obrigatório não é preenchido</w:t>
       </w:r>
     </w:p>
     <w:p>
@@ -5160,6 +4862,31 @@
     </w:sectPr>
   </w:body>
 </w:document>
+</file>
+
+<file path=word/endnotes.xml><?xml version="1.0" encoding="utf-8"?>
+<w:endnotes xmlns:wpc="http://schemas.microsoft.com/office/word/2010/wordprocessingCanvas" xmlns:mc="http://schemas.openxmlformats.org/markup-compatibility/2006" xmlns:o="urn:schemas-microsoft-com:office:office" xmlns:r="http://schemas.openxmlformats.org/officeDocument/2006/relationships" xmlns:m="http://schemas.openxmlformats.org/officeDocument/2006/math" xmlns:v="urn:schemas-microsoft-com:vml" xmlns:wp14="http://schemas.microsoft.com/office/word/2010/wordprocessingDrawing" xmlns:wp="http://schemas.openxmlformats.org/drawingml/2006/wordprocessingDrawing" xmlns:w10="urn:schemas-microsoft-com:office:word" xmlns:w="http://schemas.openxmlformats.org/wordprocessingml/2006/main" xmlns:w14="http://schemas.microsoft.com/office/word/2010/wordml" xmlns:w15="http://schemas.microsoft.com/office/word/2012/wordml" xmlns:wpg="http://schemas.microsoft.com/office/word/2010/wordprocessingGroup" xmlns:wpi="http://schemas.microsoft.com/office/word/2010/wordprocessingInk" xmlns:wne="http://schemas.microsoft.com/office/word/2006/wordml" xmlns:wps="http://schemas.microsoft.com/office/word/2010/wordprocessingShape" mc:Ignorable="w14 w15 wp14">
+  <w:endnote w:type="separator" w:id="-1">
+    <w:p>
+      <w:pPr>
+        <w:spacing w:after="0" w:line="240" w:lineRule="auto"/>
+      </w:pPr>
+      <w:r>
+        <w:separator/>
+      </w:r>
+    </w:p>
+  </w:endnote>
+  <w:endnote w:type="continuationSeparator" w:id="0">
+    <w:p>
+      <w:pPr>
+        <w:spacing w:after="0" w:line="240" w:lineRule="auto"/>
+      </w:pPr>
+      <w:r>
+        <w:continuationSeparator/>
+      </w:r>
+    </w:p>
+  </w:endnote>
+</w:endnotes>
 </file>
 
 <file path=word/footer1.xml><?xml version="1.0" encoding="utf-8"?>
@@ -5176,6 +4903,31 @@
     </w:pPr>
   </w:p>
 </w:ftr>
+</file>
+
+<file path=word/footnotes.xml><?xml version="1.0" encoding="utf-8"?>
+<w:footnotes xmlns:wpc="http://schemas.microsoft.com/office/word/2010/wordprocessingCanvas" xmlns:mc="http://schemas.openxmlformats.org/markup-compatibility/2006" xmlns:o="urn:schemas-microsoft-com:office:office" xmlns:r="http://schemas.openxmlformats.org/officeDocument/2006/relationships" xmlns:m="http://schemas.openxmlformats.org/officeDocument/2006/math" xmlns:v="urn:schemas-microsoft-com:vml" xmlns:wp14="http://schemas.microsoft.com/office/word/2010/wordprocessingDrawing" xmlns:wp="http://schemas.openxmlformats.org/drawingml/2006/wordprocessingDrawing" xmlns:w10="urn:schemas-microsoft-com:office:word" xmlns:w="http://schemas.openxmlformats.org/wordprocessingml/2006/main" xmlns:w14="http://schemas.microsoft.com/office/word/2010/wordml" xmlns:w15="http://schemas.microsoft.com/office/word/2012/wordml" xmlns:wpg="http://schemas.microsoft.com/office/word/2010/wordprocessingGroup" xmlns:wpi="http://schemas.microsoft.com/office/word/2010/wordprocessingInk" xmlns:wne="http://schemas.microsoft.com/office/word/2006/wordml" xmlns:wps="http://schemas.microsoft.com/office/word/2010/wordprocessingShape" mc:Ignorable="w14 w15 wp14">
+  <w:footnote w:type="separator" w:id="-1">
+    <w:p>
+      <w:pPr>
+        <w:spacing w:after="0" w:line="240" w:lineRule="auto"/>
+      </w:pPr>
+      <w:r>
+        <w:separator/>
+      </w:r>
+    </w:p>
+  </w:footnote>
+  <w:footnote w:type="continuationSeparator" w:id="0">
+    <w:p>
+      <w:pPr>
+        <w:spacing w:after="0" w:line="240" w:lineRule="auto"/>
+      </w:pPr>
+      <w:r>
+        <w:continuationSeparator/>
+      </w:r>
+    </w:p>
+  </w:footnote>
+</w:footnotes>
 </file>
 
 <file path=word/styles.xml><?xml version="1.0" encoding="utf-8"?>
@@ -5576,6 +5328,7 @@
   <w:style w:type="character" w:default="1" w:styleId="Fontepargpadro">
     <w:name w:val="Default Paragraph Font"/>
     <w:uiPriority w:val="1"/>
+    <w:semiHidden/>
     <w:unhideWhenUsed/>
   </w:style>
   <w:style w:type="table" w:default="1" w:styleId="Tabelanormal">

</xml_diff>